<commit_message>
feature: Se implementan el resto de tests y modificaciones menores en el código
</commit_message>
<xml_diff>
--- a/reports/C2/Consent Form About Call 1 Material.docx
+++ b/reports/C2/Consent Form About Call 1 Material.docx
@@ -2511,6 +2511,64 @@
               </w:rPr>
               <w:t xml:space="preserve"> </w:t>
             </w:r>
+            <w:r>
+              <w:rPr>
+                <w:rFonts w:ascii="Arial" w:hAnsi="Arial" w:cs="Arial"/>
+                <w:noProof/>
+                <w:color w:val="000000"/>
+                <w:sz w:val="22"/>
+                <w:szCs w:val="22"/>
+                <w:bdr w:val="none" w:sz="0" w:space="0" w:color="auto" w:frame="1"/>
+              </w:rPr>
+              <w:drawing>
+                <wp:inline distT="0" distB="0" distL="0" distR="0" wp14:anchorId="00FA865A" wp14:editId="2BBA70BB">
+                  <wp:extent cx="952500" cy="868680"/>
+                  <wp:effectExtent l="0" t="0" r="0" b="7620"/>
+                  <wp:docPr id="1980914120" name="Imagen 2"/>
+                  <wp:cNvGraphicFramePr>
+                    <a:graphicFrameLocks xmlns:a="http://schemas.openxmlformats.org/drawingml/2006/main" noChangeAspect="1"/>
+                  </wp:cNvGraphicFramePr>
+                  <a:graphic xmlns:a="http://schemas.openxmlformats.org/drawingml/2006/main">
+                    <a:graphicData uri="http://schemas.openxmlformats.org/drawingml/2006/picture">
+                      <pic:pic xmlns:pic="http://schemas.openxmlformats.org/drawingml/2006/picture">
+                        <pic:nvPicPr>
+                          <pic:cNvPr id="0" name="Picture 3"/>
+                          <pic:cNvPicPr>
+                            <a:picLocks noChangeAspect="1" noChangeArrowheads="1"/>
+                          </pic:cNvPicPr>
+                        </pic:nvPicPr>
+                        <pic:blipFill>
+                          <a:blip r:embed="rId15">
+                            <a:extLst>
+                              <a:ext uri="{28A0092B-C50C-407E-A947-70E740481C1C}">
+                                <a14:useLocalDpi xmlns:a14="http://schemas.microsoft.com/office/drawing/2010/main" val="0"/>
+                              </a:ext>
+                            </a:extLst>
+                          </a:blip>
+                          <a:srcRect/>
+                          <a:stretch>
+                            <a:fillRect/>
+                          </a:stretch>
+                        </pic:blipFill>
+                        <pic:spPr bwMode="auto">
+                          <a:xfrm>
+                            <a:off x="0" y="0"/>
+                            <a:ext cx="952500" cy="868680"/>
+                          </a:xfrm>
+                          <a:prstGeom prst="rect">
+                            <a:avLst/>
+                          </a:prstGeom>
+                          <a:noFill/>
+                          <a:ln>
+                            <a:noFill/>
+                          </a:ln>
+                        </pic:spPr>
+                      </pic:pic>
+                    </a:graphicData>
+                  </a:graphic>
+                </wp:inline>
+              </w:drawing>
+            </w:r>
           </w:p>
           <w:p>
             <w:pPr>
@@ -2629,6 +2687,66 @@
               </w:rPr>
               <w:tab/>
               <w:t xml:space="preserve"> </w:t>
+            </w:r>
+            <w:r>
+              <w:rPr>
+                <w:rFonts w:ascii="Arial" w:hAnsi="Arial" w:cs="Arial"/>
+                <w:b/>
+                <w:bCs/>
+                <w:noProof/>
+                <w:color w:val="000000"/>
+                <w:sz w:val="22"/>
+                <w:szCs w:val="22"/>
+                <w:bdr w:val="none" w:sz="0" w:space="0" w:color="auto" w:frame="1"/>
+              </w:rPr>
+              <w:drawing>
+                <wp:inline distT="0" distB="0" distL="0" distR="0" wp14:anchorId="07C76C4C" wp14:editId="36EA26E9">
+                  <wp:extent cx="1470660" cy="891540"/>
+                  <wp:effectExtent l="0" t="0" r="0" b="3810"/>
+                  <wp:docPr id="1965637025" name="Imagen 1"/>
+                  <wp:cNvGraphicFramePr>
+                    <a:graphicFrameLocks xmlns:a="http://schemas.openxmlformats.org/drawingml/2006/main" noChangeAspect="1"/>
+                  </wp:cNvGraphicFramePr>
+                  <a:graphic xmlns:a="http://schemas.openxmlformats.org/drawingml/2006/main">
+                    <a:graphicData uri="http://schemas.openxmlformats.org/drawingml/2006/picture">
+                      <pic:pic xmlns:pic="http://schemas.openxmlformats.org/drawingml/2006/picture">
+                        <pic:nvPicPr>
+                          <pic:cNvPr id="0" name="Picture 1"/>
+                          <pic:cNvPicPr>
+                            <a:picLocks noChangeAspect="1" noChangeArrowheads="1"/>
+                          </pic:cNvPicPr>
+                        </pic:nvPicPr>
+                        <pic:blipFill>
+                          <a:blip r:embed="rId16">
+                            <a:extLst>
+                              <a:ext uri="{28A0092B-C50C-407E-A947-70E740481C1C}">
+                                <a14:useLocalDpi xmlns:a14="http://schemas.microsoft.com/office/drawing/2010/main" val="0"/>
+                              </a:ext>
+                            </a:extLst>
+                          </a:blip>
+                          <a:srcRect/>
+                          <a:stretch>
+                            <a:fillRect/>
+                          </a:stretch>
+                        </pic:blipFill>
+                        <pic:spPr bwMode="auto">
+                          <a:xfrm>
+                            <a:off x="0" y="0"/>
+                            <a:ext cx="1470660" cy="891540"/>
+                          </a:xfrm>
+                          <a:prstGeom prst="rect">
+                            <a:avLst/>
+                          </a:prstGeom>
+                          <a:noFill/>
+                          <a:ln>
+                            <a:noFill/>
+                          </a:ln>
+                        </pic:spPr>
+                      </pic:pic>
+                    </a:graphicData>
+                  </a:graphic>
+                </wp:inline>
+              </w:drawing>
             </w:r>
           </w:p>
           <w:p>
@@ -2758,7 +2876,7 @@
                           <pic:cNvPicPr preferRelativeResize="0"/>
                         </pic:nvPicPr>
                         <pic:blipFill>
-                          <a:blip r:embed="rId15">
+                          <a:blip r:embed="rId17">
                             <a:extLst>
                               <a:ext uri="{28A0092B-C50C-407E-A947-70E740481C1C}">
                                 <a14:useLocalDpi xmlns:a14="http://schemas.microsoft.com/office/drawing/2010/main" val="0"/>
@@ -2905,6 +3023,60 @@
               <w:tab/>
               <w:t xml:space="preserve"> </w:t>
             </w:r>
+            <w:r>
+              <w:rPr>
+                <w:rFonts w:asciiTheme="majorHAnsi" w:hAnsiTheme="majorHAnsi" w:cstheme="majorHAnsi"/>
+                <w:noProof/>
+              </w:rPr>
+              <w:drawing>
+                <wp:inline distT="0" distB="0" distL="0" distR="0" wp14:anchorId="1756CA5A" wp14:editId="779D8E7F">
+                  <wp:extent cx="780348" cy="829847"/>
+                  <wp:effectExtent l="0" t="0" r="1270" b="8890"/>
+                  <wp:docPr id="678001453" name="Imagen 3"/>
+                  <wp:cNvGraphicFramePr>
+                    <a:graphicFrameLocks xmlns:a="http://schemas.openxmlformats.org/drawingml/2006/main" noChangeAspect="1"/>
+                  </wp:cNvGraphicFramePr>
+                  <a:graphic xmlns:a="http://schemas.openxmlformats.org/drawingml/2006/main">
+                    <a:graphicData uri="http://schemas.openxmlformats.org/drawingml/2006/picture">
+                      <pic:pic xmlns:pic="http://schemas.openxmlformats.org/drawingml/2006/picture">
+                        <pic:nvPicPr>
+                          <pic:cNvPr id="0" name="Picture 4"/>
+                          <pic:cNvPicPr>
+                            <a:picLocks noChangeAspect="1" noChangeArrowheads="1"/>
+                          </pic:cNvPicPr>
+                        </pic:nvPicPr>
+                        <pic:blipFill>
+                          <a:blip r:embed="rId18" cstate="print">
+                            <a:extLst>
+                              <a:ext uri="{28A0092B-C50C-407E-A947-70E740481C1C}">
+                                <a14:useLocalDpi xmlns:a14="http://schemas.microsoft.com/office/drawing/2010/main" val="0"/>
+                              </a:ext>
+                            </a:extLst>
+                          </a:blip>
+                          <a:srcRect/>
+                          <a:stretch>
+                            <a:fillRect/>
+                          </a:stretch>
+                        </pic:blipFill>
+                        <pic:spPr bwMode="auto">
+                          <a:xfrm>
+                            <a:off x="0" y="0"/>
+                            <a:ext cx="794989" cy="845416"/>
+                          </a:xfrm>
+                          <a:prstGeom prst="rect">
+                            <a:avLst/>
+                          </a:prstGeom>
+                          <a:noFill/>
+                          <a:ln>
+                            <a:noFill/>
+                          </a:ln>
+                        </pic:spPr>
+                      </pic:pic>
+                    </a:graphicData>
+                  </a:graphic>
+                </wp:inline>
+              </w:drawing>
+            </w:r>
           </w:p>
           <w:p>
             <w:pPr>
@@ -3025,6 +3197,64 @@
               </w:rPr>
               <w:tab/>
               <w:t xml:space="preserve"> </w:t>
+            </w:r>
+            <w:r>
+              <w:rPr>
+                <w:rFonts w:asciiTheme="majorHAnsi" w:hAnsiTheme="majorHAnsi" w:cstheme="majorHAnsi"/>
+                <w:noProof/>
+                <w:color w:val="000000"/>
+                <w:sz w:val="22"/>
+                <w:szCs w:val="22"/>
+                <w:lang w:val="es-ES"/>
+              </w:rPr>
+              <w:drawing>
+                <wp:inline distT="0" distB="0" distL="0" distR="0" wp14:anchorId="2694CD04" wp14:editId="3589E5B3">
+                  <wp:extent cx="723900" cy="1049430"/>
+                  <wp:effectExtent l="0" t="0" r="0" b="0"/>
+                  <wp:docPr id="1824088664" name="Imagen 3"/>
+                  <wp:cNvGraphicFramePr>
+                    <a:graphicFrameLocks xmlns:a="http://schemas.openxmlformats.org/drawingml/2006/main" noChangeAspect="1"/>
+                  </wp:cNvGraphicFramePr>
+                  <a:graphic xmlns:a="http://schemas.openxmlformats.org/drawingml/2006/main">
+                    <a:graphicData uri="http://schemas.openxmlformats.org/drawingml/2006/picture">
+                      <pic:pic xmlns:pic="http://schemas.openxmlformats.org/drawingml/2006/picture">
+                        <pic:nvPicPr>
+                          <pic:cNvPr id="0" name="Picture 8"/>
+                          <pic:cNvPicPr>
+                            <a:picLocks noChangeAspect="1" noChangeArrowheads="1"/>
+                          </pic:cNvPicPr>
+                        </pic:nvPicPr>
+                        <pic:blipFill>
+                          <a:blip r:embed="rId19" cstate="print">
+                            <a:extLst>
+                              <a:ext uri="{28A0092B-C50C-407E-A947-70E740481C1C}">
+                                <a14:useLocalDpi xmlns:a14="http://schemas.microsoft.com/office/drawing/2010/main" val="0"/>
+                              </a:ext>
+                            </a:extLst>
+                          </a:blip>
+                          <a:srcRect/>
+                          <a:stretch>
+                            <a:fillRect/>
+                          </a:stretch>
+                        </pic:blipFill>
+                        <pic:spPr bwMode="auto">
+                          <a:xfrm>
+                            <a:off x="0" y="0"/>
+                            <a:ext cx="742457" cy="1076332"/>
+                          </a:xfrm>
+                          <a:prstGeom prst="rect">
+                            <a:avLst/>
+                          </a:prstGeom>
+                          <a:noFill/>
+                          <a:ln>
+                            <a:noFill/>
+                          </a:ln>
+                        </pic:spPr>
+                      </pic:pic>
+                    </a:graphicData>
+                  </a:graphic>
+                </wp:inline>
+              </w:drawing>
             </w:r>
           </w:p>
           <w:p>

</xml_diff>